<commit_message>
json parsing error removed
</commit_message>
<xml_diff>
--- a/page1.docx
+++ b/page1.docx
@@ -645,7 +645,6 @@
                 <w:sz w:val="20"/>
                 <w:szCs w:val="20"/>
               </w:rPr>
-              <w:t>98%</w:t>
             </w:r>
             <w:proofErr w:type="gramEnd"/>
           </w:p>
@@ -786,7 +785,7 @@
                 <w:sz w:val="20"/>
                 <w:szCs w:val="20"/>
               </w:rPr>
-              <w:t>can, walker</w:t>
+              <w:t>cane, walker</w:t>
             </w:r>
           </w:p>
           <w:p>
@@ -842,7 +841,7 @@
                 <w:sz w:val="20"/>
                 <w:szCs w:val="20"/>
               </w:rPr>
-              <w:t>Lower back, Bilateral Knees, Multiple Joints</w:t>
+              <w:t>Lower Back, Bilateral Shoulders, Joints</w:t>
             </w:r>
           </w:p>
           <w:p>
@@ -996,7 +995,7 @@
                 <w:sz w:val="16"/>
                 <w:szCs w:val="16"/>
               </w:rPr>
-              <w:t>Tylenol 325 mg, 1 tablet by mouth daily as needed for pain</w:t>
+              <w:t>Ibuprofen 600 mg, 1 tablet by mouth every 6 hours as needed for pain</w:t>
             </w:r>
             <w:proofErr w:type="spellEnd"/>
           </w:p>
@@ -1168,7 +1167,7 @@
                 <w:sz w:val="20"/>
                 <w:szCs w:val="20"/>
               </w:rPr>
-              <w:t>03/07/25</w:t>
+              <w:t>03/12/25</w:t>
             </w:r>
             <w:r>
               <w:rPr>
@@ -1260,7 +1259,7 @@
                 <w:sz w:val="20"/>
                 <w:szCs w:val="20"/>
               </w:rPr>
-              <w:t xml:space="preserve">NAS, Controlled Carbohydrate, Low Fat, Low Cholesterol, High Fiber, Low Sugar, Low Glycemic index, Nutrient-dense Diet, Low Cholesterol, High Fiber, Low Sugar, Low Glycemic index, Nutrient-dense Diet </w:t>
+              <w:t xml:space="preserve">NAS, Low fat, Low cholesterol,  </w:t>
             </w:r>
           </w:p>
           <w:p>
@@ -1574,7 +1573,7 @@
                 <w:sz w:val="20"/>
                 <w:szCs w:val="20"/>
               </w:rPr>
-              <w:t>☐Pitting ☐</w:t>
+              <w:t>☒Pitting ☐</w:t>
             </w:r>
             <w:proofErr w:type="gramStart"/>
             <w:r>
@@ -1622,7 +1621,7 @@
                 <w:sz w:val="20"/>
                 <w:szCs w:val="20"/>
               </w:rPr>
-              <w:t xml:space="preserve">☐1+ </w:t>
+              <w:t xml:space="preserve">☒1+ </w:t>
             </w:r>
             <w:bookmarkStart w:id="27" w:name="3as4poj" w:colFirst="0" w:colLast="0"/>
             <w:bookmarkEnd w:id="27"/>
@@ -1670,7 +1669,7 @@
                 <w:sz w:val="20"/>
                 <w:szCs w:val="20"/>
               </w:rPr>
-              <w:t>☐Pedal R/L ☐Dorsum R/L</w:t>
+              <w:t>☒Pedal R/L ☐Dorsum R/L</w:t>
             </w:r>
           </w:p>
           <w:p>
@@ -1904,7 +1903,7 @@
                 <w:sz w:val="20"/>
                 <w:szCs w:val="20"/>
               </w:rPr>
-              <w:t>☒DM II</w:t>
+              <w:t>☐DM II</w:t>
             </w:r>
           </w:p>
           <w:p>
@@ -1965,7 +1964,7 @@
                 <w:sz w:val="20"/>
                 <w:szCs w:val="20"/>
               </w:rPr>
-              <w:t>: T- 98.2 F, HR- 91 bpm, RR - 19 per min BS 207 m</w:t>
+              <w:t>: T- 98.2 F, HR- 80 bpm, RR - 17 per min BS 179 m</w:t>
             </w:r>
             <w:r>
               <w:rPr>
@@ -1992,7 +1991,7 @@
                 <w:sz w:val="20"/>
                 <w:szCs w:val="20"/>
               </w:rPr>
-              <w:t xml:space="preserve">☐ R </w:t>
+              <w:t xml:space="preserve">☒ R </w:t>
             </w:r>
             <w:bookmarkStart w:id="33" w:name="23ckvvd" w:colFirst="0" w:colLast="0"/>
             <w:bookmarkEnd w:id="33"/>
@@ -2002,7 +2001,7 @@
                 <w:sz w:val="20"/>
                 <w:szCs w:val="20"/>
               </w:rPr>
-              <w:t xml:space="preserve">☒ Repeat </w:t>
+              <w:t xml:space="preserve">☐ Repeat </w:t>
             </w:r>
             <w:r>
               <w:rPr>
@@ -2042,7 +2041,7 @@
                 <w:sz w:val="20"/>
                 <w:szCs w:val="20"/>
               </w:rPr>
-              <w:t xml:space="preserve"> Lying __ Sitting 143/66 mm/Hg Standing   Repeat   Wight lbs.</w:t>
+              <w:t xml:space="preserve"> Lying __ Sitting 143/68 mm/Hg Standing   Repeat   Wight lbs.</w:t>
             </w:r>
             <w:r>
               <w:rPr>
@@ -2255,7 +2254,7 @@
                 <w:sz w:val="17"/>
                 <w:szCs w:val="17"/>
               </w:rPr>
-              <w:t>Altered status due to Type 2 diabetes mellitus. Knowledge deficit regarding measures to control Type 2 diabetes mellitus and the medication ozempic 2 mg/3 ml, inject 0.5 mg subcutaneously weekly as ordered by MD.</w:t>
+              <w:t>Altered status due to Primary osteoarthritis, left shoulder. Knowledge deficit regarding measures to control Primary osteoarthritis, left shoulder and the medication ibuprofen 600 mg, 1 tablet by mouth every 8 hours as needed for pain as ordered by MD.</w:t>
             </w:r>
           </w:p>
           <w:p>
@@ -2298,7 +2297,7 @@
                 <w:sz w:val="17"/>
                 <w:szCs w:val="17"/>
               </w:rPr>
-              <w:t>SN admitted the patient for comprehensive skilled nursing assessment, observation and evaluation of all body systems. SN to assess vital signs, pain level. SN performed to check vital signs and scale pain (1-10) every visit. Check O₂ saturation level with signs and symptoms of respiratory distress. SN to record blood sugar test results checked by Pt/PCG during the visits and report any significant changes to MD. SN to perform diabetic foot exam upon every visit. PCG assumes DM responsibilities, is confident, capable, and competent in checking blood sugar daily. Check O₂ saturation level with signs and symptoms of respiratory distress. SN to record blood sugar test results checked by Pt/PCG during the visits and report any significant changes to MD. SN to perform diabetic foot exam upon every visit. PCG assumes DM responsibilities, is confident, capable, and competent in checking blood sugar daily. Check O₂ saturation level with signs and symptoms of respiratory distress. SN to record blood sugar test results checked by Pt/PCG during the visits and report any significant changes to MD. SN to perform diabetic foot exam upon every visit. PCG assumes DM responsibilities, is confident, capable, and competent in checking blood sugar daily. SN to evaluate therapeutic response to current/new medications and compliance to medication/diet regimen, home safety issues and psychosocial adjustment. Type 2 diabetes mellitus is a chronic condition that affects the way the body metabolizes sugar (glucose), which is the body's main source of fuel. It occurs when the body becomes resistant to insulin or when the pancreas fails to produce enough insulin. Common symptoms include increased thirst, frequent urination, extreme fatigue, and blurred vision. If left untreated, it can lead to serious complications such as heart disease, kidney damage, and nerve damage. SN instructed Patient/PCG regarding the medication ozempic. Ozempic is a GLP-1 receptor agonist that helps control blood sugar levels by increasing insulin secretion, decreasing glucagon secretion, and slowing gastric emptying. SN advised Patient/PCG to take medication ozempic 2 mg/3 ml, inject 0.5 mg subcutaneously weekly as ordered by MD.</w:t>
+              <w:t>SN admitted the patient for comprehensive skilled nursing assessment, observation and evaluation of all body systems. SN to assess vital signs, pain level. SN performed to check vital signs and scale pain (1-10) every visit. SN to evaluate therapeutic response to current/new medications and compliance to medication/diet regimen, home safety issues and psychosocial adjustment. Primary osteoarthritis of the left shoulder is a degenerative joint disease characterized by the gradual wearing away of the articular cartilage, leading to pain and stiffness. This condition often affects individuals over the age of 50, but can also occur due to previous injuries. Symptoms include pain during movement, stiffness, and sometimes pain at rest. Diagnosis is typically confirmed through physical examination and imaging studies. Treatment focuses on pain management and maintaining joint function. SN instructed Patient/PCG regarding the medication ibuprofen. Ibuprofen is a nonsteroidal anti-inflammatory drug (NSAID) that helps reduce inflammation and relieve pain. SN advised Patient/PCG to take medication ibuprofen 600 mg, 1 tablet by mouth every 8 hours as needed for pain as ordered by MD.</w:t>
             </w:r>
           </w:p>
           <w:p>
@@ -2354,7 +2353,7 @@
                 <w:sz w:val="17"/>
                 <w:szCs w:val="17"/>
               </w:rPr>
-              <w:t>☒Bleeding precautions ☒02 precautions ☒Fall precautions ☒Clear pathways ☒Infection control ☒Universal Precautions ☒911 protocol ☒COVID-19 Precautions ☒Cane, walker Precautions</w:t>
+              <w:t>☒Bleeding precautions ☒Fall precautions ☒Clear pathways ☒Universal Precautions ☒911 protocol ☒Cane, walker Precautions</w:t>
             </w:r>
           </w:p>
           <w:p>
@@ -2544,7 +2543,7 @@
                 <w:sz w:val="18"/>
                 <w:szCs w:val="18"/>
               </w:rPr>
-              <w:t>SN NAME: Tate                                           NEXT MD APPOINTMENT</w:t>
+              <w:t>SN NAME: Davit                                            NEXT MD APPOINTMENT</w:t>
             </w:r>
           </w:p>
           <w:p>
@@ -2605,7 +2604,7 @@
                 <w:sz w:val="18"/>
                 <w:szCs w:val="18"/>
               </w:rPr>
-              <w:t>MR# 032-006</w:t>
+              <w:t>MR# 156-001</w:t>
             </w:r>
           </w:p>
           <w:p>
@@ -2676,7 +2675,7 @@
                       <w:sz w:val="18"/>
                       <w:szCs w:val="18"/>
                     </w:rPr>
-                    <w:t>PATTINSON, ROBERT</w:t>
+                    <w:t>FORD, HENRY</w:t>
                   </w:r>
                 </w:p>
               </w:tc>
@@ -2698,7 +2697,7 @@
                       <w:sz w:val="18"/>
                       <w:szCs w:val="18"/>
                     </w:rPr>
-                    <w:t xml:space="preserve"> 03/07/25</w:t>
+                    <w:t xml:space="preserve"> 03/13/25</w:t>
                   </w:r>
                 </w:p>
               </w:tc>
@@ -2720,7 +2719,7 @@
                       <w:sz w:val="18"/>
                       <w:szCs w:val="18"/>
                     </w:rPr>
-                    <w:t xml:space="preserve">             21:31-22:16</w:t>
+                    <w:t xml:space="preserve">             05:43-06:28</w:t>
                   </w:r>
                 </w:p>
               </w:tc>

</xml_diff>

<commit_message>
ranking system - file names - meds updated
</commit_message>
<xml_diff>
--- a/page1.docx
+++ b/page1.docx
@@ -215,7 +215,7 @@
                 <w:sz w:val="20"/>
                 <w:szCs w:val="20"/>
               </w:rPr>
-              <w:t>☐Depressed</w:t>
+              <w:t>☒Depressed</w:t>
             </w:r>
             <w:proofErr w:type="spellEnd"/>
             <w:r>
@@ -841,7 +841,7 @@
                 <w:sz w:val="20"/>
                 <w:szCs w:val="20"/>
               </w:rPr>
-              <w:t>Lower Back, Bilateral Shoulders, Joints</w:t>
+              <w:t>Lower back, Right Shoulder, Bilateral Knees</w:t>
             </w:r>
           </w:p>
           <w:p>
@@ -995,7 +995,7 @@
                 <w:sz w:val="16"/>
                 <w:szCs w:val="16"/>
               </w:rPr>
-              <w:t>Ibuprofen 600 mg, 1 tablet by mouth every 6 hours as needed for pain</w:t>
+              <w:t>Tylenol 325 mg, 2 tablets by mouth every 4 hours as needed for pain</w:t>
             </w:r>
             <w:proofErr w:type="spellEnd"/>
           </w:p>
@@ -1167,7 +1167,7 @@
                 <w:sz w:val="20"/>
                 <w:szCs w:val="20"/>
               </w:rPr>
-              <w:t>03/13/25</w:t>
+              <w:t>03/17/25</w:t>
             </w:r>
             <w:r>
               <w:rPr>
@@ -1259,7 +1259,7 @@
                 <w:sz w:val="20"/>
                 <w:szCs w:val="20"/>
               </w:rPr>
-              <w:t xml:space="preserve">NAS, Low fat, Low cholesterol,  </w:t>
+              <w:t xml:space="preserve">NAS, Low fat, Low cholesterol, Low Acid,  </w:t>
             </w:r>
           </w:p>
           <w:p>
@@ -1573,7 +1573,7 @@
                 <w:sz w:val="20"/>
                 <w:szCs w:val="20"/>
               </w:rPr>
-              <w:t>☒Pitting ☐</w:t>
+              <w:t>☐Pitting ☐</w:t>
             </w:r>
             <w:proofErr w:type="gramStart"/>
             <w:r>
@@ -1621,7 +1621,7 @@
                 <w:sz w:val="20"/>
                 <w:szCs w:val="20"/>
               </w:rPr>
-              <w:t xml:space="preserve">☒1+ </w:t>
+              <w:t xml:space="preserve">☐1+ </w:t>
             </w:r>
             <w:bookmarkStart w:id="27" w:name="3as4poj" w:colFirst="0" w:colLast="0"/>
             <w:bookmarkEnd w:id="27"/>
@@ -1669,7 +1669,7 @@
                 <w:sz w:val="20"/>
                 <w:szCs w:val="20"/>
               </w:rPr>
-              <w:t>☒Pedal R/L ☐Dorsum R/L</w:t>
+              <w:t>☐Pedal R/L ☐Dorsum R/L</w:t>
             </w:r>
           </w:p>
           <w:p>
@@ -1964,7 +1964,7 @@
                 <w:sz w:val="20"/>
                 <w:szCs w:val="20"/>
               </w:rPr>
-              <w:t>: T- 98.7 F, HR- 67 bpm, RR - 19 per min BS 178 m</w:t>
+              <w:t>: T- 98.4 F, HR- 91 bpm, RR - 18 per min BS 198 m</w:t>
             </w:r>
             <w:r>
               <w:rPr>
@@ -1991,7 +1991,7 @@
                 <w:sz w:val="20"/>
                 <w:szCs w:val="20"/>
               </w:rPr>
-              <w:t xml:space="preserve">☒ R </w:t>
+              <w:t xml:space="preserve">☐ R </w:t>
             </w:r>
             <w:bookmarkStart w:id="33" w:name="23ckvvd" w:colFirst="0" w:colLast="0"/>
             <w:bookmarkEnd w:id="33"/>
@@ -2001,7 +2001,7 @@
                 <w:sz w:val="20"/>
                 <w:szCs w:val="20"/>
               </w:rPr>
-              <w:t xml:space="preserve">☐ Repeat </w:t>
+              <w:t xml:space="preserve">☒ Repeat </w:t>
             </w:r>
             <w:r>
               <w:rPr>
@@ -2041,7 +2041,7 @@
                 <w:sz w:val="20"/>
                 <w:szCs w:val="20"/>
               </w:rPr>
-              <w:t xml:space="preserve"> Lying __ Sitting 143/65 mm/Hg Standing   Repeat   Wight lbs.</w:t>
+              <w:t xml:space="preserve"> Lying __ Sitting 144/81 mm/Hg Standing   Repeat   Wight lbs.</w:t>
             </w:r>
             <w:r>
               <w:rPr>
@@ -2254,7 +2254,7 @@
                 <w:sz w:val="17"/>
                 <w:szCs w:val="17"/>
               </w:rPr>
-              <w:t>Altered status due to Primary osteoarthritis, left shoulder. Knowledge deficit regarding measures to control Primary osteoarthritis, left shoulder and the medication ibuprofen 600 mg, 1 tablet by mouth every 8 hours as needed for pain as ordered by MD.</w:t>
+              <w:t>Altered musculoskeletal status due Spondylosis w/o myelopathy or radiculopathy. Knowledge deficit regarding measures to control Spondylosis w/o myelopathy or radiculopathy and the medication pantoprazole 40 mg, 1 tablet as ordered by MD.</w:t>
             </w:r>
           </w:p>
           <w:p>
@@ -2297,7 +2297,7 @@
                 <w:sz w:val="17"/>
                 <w:szCs w:val="17"/>
               </w:rPr>
-              <w:t>SN admitted the patient for comprehensive skilled nursing assessment, observation and evaluation of all body systems. SN to assess vital signs, pain level. SN performed to check vital signs and scale pain (1-10) every visit. SN to evaluate therapeutic response to current/new medications and compliance to medication/diet regimen, home safety issues and psychosocial adjustment. Primary osteoarthritis of the left shoulder is a degenerative joint disease characterized by the gradual wearing away of the cartilage that cushions the joint. This condition often leads to pain, stiffness, and reduced range of motion, particularly in individuals over the age of 50. Symptoms may include pain during movement, swelling, and difficulty performing daily activities. Diagnosis typically involves physical examination and imaging studies. SN instructed Patient/PCG regarding the medication ibuprofen 600 mg. Ibuprofen is a nonsteroidal anti-inflammatory drug (NSAID) that helps relieve pain and reduce inflammation. SN advised Patient/PCG to take medication ibuprofen 600 mg, 1 tablet by mouth every 8 hours as needed for pain as ordered by MD.</w:t>
+              <w:t>SN admitted the patient for comprehensive skilled nursing assessment, observation and evaluation of all body systems. SN to assess vital signs, pain level. SN performed to check vital signs and scale pain (1-10) every visit. SN to evaluate therapeutic response to current/new medications and compliance to medication/diet regimen, home safety issues and psychosocial adjustment. Spondylosis w/o myelopathy or radiculopathy is an age-related change of the bones (vertebrae) and discs of the spine, often referred to as degenerative disc disease and osteoarthritis. These changes may not always cause symptoms but can lead to spine problems ranging from mild to severe. Symptoms may include pain, numbness, or weakness in the buttock and leg. SN instructed Patient/PCG regarding the medication pantoprazole 40 mg. Pantoprazole is used to treat certain stomach and esophagus problems by decreasing stomach acid production, relieving symptoms such as heartburn and difficulty swallowing. SN advised Patient/PCG to take medication pantoprazole 40 mg, 1 tablet as ordered by MD.</w:t>
             </w:r>
           </w:p>
           <w:p>
@@ -2543,7 +2543,7 @@
                 <w:sz w:val="18"/>
                 <w:szCs w:val="18"/>
               </w:rPr>
-              <w:t>SN NAME: Davit                                            NEXT MD APPOINTMENT</w:t>
+              <w:t>SN NAME: Tate                                           NEXT MD APPOINTMENT</w:t>
             </w:r>
           </w:p>
           <w:p>
@@ -2604,7 +2604,7 @@
                 <w:sz w:val="18"/>
                 <w:szCs w:val="18"/>
               </w:rPr>
-              <w:t>MR# 156-001</w:t>
+              <w:t>MR# 167-001</w:t>
             </w:r>
           </w:p>
           <w:p>
@@ -2675,7 +2675,7 @@
                       <w:sz w:val="18"/>
                       <w:szCs w:val="18"/>
                     </w:rPr>
-                    <w:t>FORD, HENRY</w:t>
+                    <w:t>TYSON, MIKE</w:t>
                   </w:r>
                 </w:p>
               </w:tc>
@@ -2697,7 +2697,7 @@
                       <w:sz w:val="18"/>
                       <w:szCs w:val="18"/>
                     </w:rPr>
-                    <w:t xml:space="preserve"> 03/14/25</w:t>
+                    <w:t xml:space="preserve"> 03/17/25</w:t>
                   </w:r>
                 </w:p>
               </w:tc>
@@ -2719,7 +2719,7 @@
                       <w:sz w:val="18"/>
                       <w:szCs w:val="18"/>
                     </w:rPr>
-                    <w:t xml:space="preserve">             05:38-06:23</w:t>
+                    <w:t xml:space="preserve">             10:06-10:51</w:t>
                   </w:r>
                 </w:p>
               </w:tc>

</xml_diff>